<commit_message>
Solicitud gráfica y manuscrito 06 décimo actualizadas
</commit_message>
<xml_diff>
--- a/fuentes/contenidos/grado10/guion06/Manuscrito_CS_10_06_CO.docx
+++ b/fuentes/contenidos/grado10/guion06/Manuscrito_CS_10_06_CO.docx
@@ -5000,11 +5000,21 @@
           </w:tcPr>
           <w:p>
             <w:pPr>
-              <w:rPr>
-                <w:rFonts w:ascii="Times New Roman" w:hAnsi="Times New Roman" w:cs="Times New Roman"/>
-                <w:color w:val="000000"/>
-              </w:rPr>
-            </w:pPr>
+              <w:tabs>
+                <w:tab w:val="left" w:pos="1770"/>
+              </w:tabs>
+              <w:rPr>
+                <w:rFonts w:ascii="Times New Roman" w:hAnsi="Times New Roman" w:cs="Times New Roman"/>
+                <w:color w:val="000000"/>
+              </w:rPr>
+            </w:pPr>
+            <w:r>
+              <w:rPr>
+                <w:rFonts w:ascii="Times New Roman" w:hAnsi="Times New Roman" w:cs="Times New Roman"/>
+                <w:color w:val="000000"/>
+              </w:rPr>
+              <w:t>Joven haciendo compras electrónicas</w:t>
+            </w:r>
           </w:p>
         </w:tc>
       </w:tr>
@@ -6826,6 +6836,13 @@
                 <w:color w:val="000000"/>
               </w:rPr>
             </w:pPr>
+            <w:r>
+              <w:rPr>
+                <w:rFonts w:ascii="Times New Roman" w:hAnsi="Times New Roman" w:cs="Times New Roman"/>
+                <w:color w:val="000000"/>
+              </w:rPr>
+              <w:t>Imagen alusiva a modelo sostenible ambientalmente</w:t>
+            </w:r>
           </w:p>
         </w:tc>
       </w:tr>
@@ -7445,6 +7462,13 @@
                 <w:color w:val="000000"/>
               </w:rPr>
             </w:pPr>
+            <w:r>
+              <w:rPr>
+                <w:rFonts w:ascii="Times New Roman" w:hAnsi="Times New Roman" w:cs="Times New Roman"/>
+                <w:color w:val="000000"/>
+              </w:rPr>
+              <w:t>Imagen alusiva a ecología</w:t>
+            </w:r>
           </w:p>
         </w:tc>
       </w:tr>
@@ -12598,6 +12622,13 @@
                 <w:color w:val="000000"/>
               </w:rPr>
             </w:pPr>
+            <w:r>
+              <w:rPr>
+                <w:rFonts w:ascii="Times New Roman" w:hAnsi="Times New Roman" w:cs="Times New Roman"/>
+                <w:color w:val="000000"/>
+              </w:rPr>
+              <w:t>Imagen con moneda de la Unión Soviética</w:t>
+            </w:r>
           </w:p>
         </w:tc>
       </w:tr>
@@ -13913,6 +13944,13 @@
                 <w:color w:val="000000"/>
               </w:rPr>
             </w:pPr>
+            <w:r>
+              <w:rPr>
+                <w:rFonts w:ascii="Times New Roman" w:hAnsi="Times New Roman" w:cs="Times New Roman"/>
+                <w:color w:val="000000"/>
+              </w:rPr>
+              <w:t>Imagen de la crisis del 29</w:t>
+            </w:r>
           </w:p>
         </w:tc>
       </w:tr>
@@ -14011,7 +14049,7 @@
                 <w:lang w:eastAsia="es-CO"/>
               </w:rPr>
               <w:drawing>
-                <wp:inline distT="0" distB="0" distL="0" distR="0">
+                <wp:inline distT="0" distB="0" distL="0" distR="0" wp14:anchorId="72F552B4" wp14:editId="4872AD6A">
                   <wp:extent cx="1420639" cy="1215676"/>
                   <wp:effectExtent l="0" t="0" r="8255" b="3810"/>
                   <wp:docPr id="32" name="Imagen 32" descr="http://thumb7.shutterstock.com/display_pic_with_logo/2733991/238058275/stock-photo-the-great-depression-unemployed-men-queued-outside-a-soup-kitchen-opened-in-chicago-by-al-capone-238058275.jpg"/>
@@ -15431,6 +15469,13 @@
                 <w:color w:val="000000"/>
               </w:rPr>
             </w:pPr>
+            <w:r>
+              <w:rPr>
+                <w:rFonts w:ascii="Times New Roman" w:hAnsi="Times New Roman" w:cs="Times New Roman"/>
+                <w:color w:val="000000"/>
+              </w:rPr>
+              <w:t>Imagen de la crisis del 29</w:t>
+            </w:r>
           </w:p>
         </w:tc>
       </w:tr>
@@ -15529,7 +15574,7 @@
                 <w:lang w:eastAsia="es-CO"/>
               </w:rPr>
               <w:drawing>
-                <wp:inline distT="0" distB="0" distL="0" distR="0">
+                <wp:inline distT="0" distB="0" distL="0" distR="0" wp14:anchorId="709C2568" wp14:editId="31540C61">
                   <wp:extent cx="1300245" cy="1114193"/>
                   <wp:effectExtent l="0" t="0" r="0" b="0"/>
                   <wp:docPr id="33" name="Imagen 33" descr="http://thumb101.shutterstock.com/display_pic_with_logo/2733991/244394107/stock-photo-members-of-the-national-chamber-of-commerce-at-their-anti-tax-billboard-the-chamber-was-one-of-244394107.jpg"/>
@@ -16455,6 +16500,13 @@
                 <w:color w:val="000000"/>
               </w:rPr>
             </w:pPr>
+            <w:r>
+              <w:rPr>
+                <w:rFonts w:ascii="Times New Roman" w:hAnsi="Times New Roman" w:cs="Times New Roman"/>
+                <w:color w:val="000000"/>
+              </w:rPr>
+              <w:t>Imagen alusiva a Estado paternalista</w:t>
+            </w:r>
           </w:p>
         </w:tc>
       </w:tr>
@@ -18701,8 +18753,6 @@
           <w:t>VER</w:t>
         </w:r>
       </w:hyperlink>
-      <w:bookmarkStart w:id="0" w:name="_GoBack"/>
-      <w:bookmarkEnd w:id="0"/>
       <w:r>
         <w:t>)</w:t>
       </w:r>
@@ -19452,6 +19502,13 @@
                 <w:color w:val="000000"/>
               </w:rPr>
             </w:pPr>
+            <w:r>
+              <w:rPr>
+                <w:rFonts w:ascii="Times New Roman" w:hAnsi="Times New Roman" w:cs="Times New Roman"/>
+                <w:color w:val="000000"/>
+              </w:rPr>
+              <w:t>Avisos de promociones</w:t>
+            </w:r>
           </w:p>
         </w:tc>
       </w:tr>
@@ -20095,6 +20152,13 @@
                 <w:color w:val="000000"/>
               </w:rPr>
             </w:pPr>
+            <w:r>
+              <w:rPr>
+                <w:rFonts w:ascii="Times New Roman" w:hAnsi="Times New Roman" w:cs="Times New Roman"/>
+                <w:color w:val="000000"/>
+              </w:rPr>
+              <w:t>Imagen alusiva a múltiples posibilidades de compra</w:t>
+            </w:r>
           </w:p>
         </w:tc>
       </w:tr>
@@ -21988,6 +22052,13 @@
                 <w:color w:val="000000"/>
               </w:rPr>
             </w:pPr>
+            <w:r>
+              <w:rPr>
+                <w:rFonts w:ascii="Times New Roman" w:hAnsi="Times New Roman" w:cs="Times New Roman"/>
+                <w:color w:val="000000"/>
+              </w:rPr>
+              <w:t>Fachada de la bolsa de NY</w:t>
+            </w:r>
           </w:p>
         </w:tc>
       </w:tr>
@@ -23254,6 +23325,15 @@
                 <w:color w:val="000000"/>
               </w:rPr>
             </w:pPr>
+            <w:proofErr w:type="spellStart"/>
+            <w:r>
+              <w:rPr>
+                <w:rFonts w:ascii="Times New Roman" w:hAnsi="Times New Roman" w:cs="Times New Roman"/>
+                <w:color w:val="000000"/>
+              </w:rPr>
+              <w:t>Manhatan</w:t>
+            </w:r>
+            <w:proofErr w:type="spellEnd"/>
           </w:p>
         </w:tc>
       </w:tr>
@@ -23921,6 +24001,13 @@
                 <w:color w:val="000000"/>
               </w:rPr>
             </w:pPr>
+            <w:r>
+              <w:rPr>
+                <w:rFonts w:ascii="Times New Roman" w:hAnsi="Times New Roman" w:cs="Times New Roman"/>
+                <w:color w:val="000000"/>
+              </w:rPr>
+              <w:t>Edificio del Tesoro en Estados Unidos</w:t>
+            </w:r>
           </w:p>
         </w:tc>
       </w:tr>
@@ -24926,6 +25013,13 @@
                 <w:color w:val="000000"/>
               </w:rPr>
             </w:pPr>
+            <w:r>
+              <w:rPr>
+                <w:rFonts w:ascii="Times New Roman" w:hAnsi="Times New Roman" w:cs="Times New Roman"/>
+                <w:color w:val="000000"/>
+              </w:rPr>
+              <w:t>Imagen sobre nuevas tecnologías de la comunicación</w:t>
+            </w:r>
           </w:p>
         </w:tc>
       </w:tr>
@@ -26105,11 +26199,21 @@
           </w:tcPr>
           <w:p>
             <w:pPr>
-              <w:rPr>
-                <w:rFonts w:ascii="Times New Roman" w:hAnsi="Times New Roman" w:cs="Times New Roman"/>
-                <w:color w:val="000000"/>
-              </w:rPr>
-            </w:pPr>
+              <w:tabs>
+                <w:tab w:val="left" w:pos="4815"/>
+              </w:tabs>
+              <w:rPr>
+                <w:rFonts w:ascii="Times New Roman" w:hAnsi="Times New Roman" w:cs="Times New Roman"/>
+                <w:color w:val="000000"/>
+              </w:rPr>
+            </w:pPr>
+            <w:r>
+              <w:rPr>
+                <w:rFonts w:ascii="Times New Roman" w:hAnsi="Times New Roman" w:cs="Times New Roman"/>
+                <w:color w:val="000000"/>
+              </w:rPr>
+              <w:t>Imagen alusiva a inversiones</w:t>
+            </w:r>
           </w:p>
         </w:tc>
       </w:tr>
@@ -27045,6 +27149,13 @@
                 <w:color w:val="000000"/>
               </w:rPr>
             </w:pPr>
+            <w:r>
+              <w:rPr>
+                <w:rFonts w:ascii="Times New Roman" w:hAnsi="Times New Roman" w:cs="Times New Roman"/>
+                <w:color w:val="000000"/>
+              </w:rPr>
+              <w:t>Industria automotriz</w:t>
+            </w:r>
           </w:p>
         </w:tc>
       </w:tr>
@@ -29019,6 +29130,13 @@
                 <w:color w:val="000000"/>
               </w:rPr>
             </w:pPr>
+            <w:r>
+              <w:rPr>
+                <w:rFonts w:ascii="Times New Roman" w:hAnsi="Times New Roman" w:cs="Times New Roman"/>
+                <w:color w:val="000000"/>
+              </w:rPr>
+              <w:t>Imagen de Noruega</w:t>
+            </w:r>
           </w:p>
         </w:tc>
       </w:tr>
@@ -29906,11 +30024,21 @@
           </w:tcPr>
           <w:p>
             <w:pPr>
-              <w:rPr>
-                <w:rFonts w:ascii="Times New Roman" w:hAnsi="Times New Roman" w:cs="Times New Roman"/>
-                <w:color w:val="000000"/>
-              </w:rPr>
-            </w:pPr>
+              <w:tabs>
+                <w:tab w:val="left" w:pos="4935"/>
+              </w:tabs>
+              <w:rPr>
+                <w:rFonts w:ascii="Times New Roman" w:hAnsi="Times New Roman" w:cs="Times New Roman"/>
+                <w:color w:val="000000"/>
+              </w:rPr>
+            </w:pPr>
+            <w:r>
+              <w:rPr>
+                <w:rFonts w:ascii="Times New Roman" w:hAnsi="Times New Roman" w:cs="Times New Roman"/>
+                <w:color w:val="000000"/>
+              </w:rPr>
+              <w:t>Imagen alusiva a economía china</w:t>
+            </w:r>
           </w:p>
         </w:tc>
       </w:tr>
@@ -30545,6 +30673,22 @@
                 <w:color w:val="000000"/>
               </w:rPr>
             </w:pPr>
+            <w:proofErr w:type="spellStart"/>
+            <w:r>
+              <w:rPr>
+                <w:rFonts w:ascii="Times New Roman" w:hAnsi="Times New Roman" w:cs="Times New Roman"/>
+                <w:color w:val="000000"/>
+              </w:rPr>
+              <w:t>S</w:t>
+            </w:r>
+            <w:r>
+              <w:rPr>
+                <w:rFonts w:ascii="Times New Roman" w:hAnsi="Times New Roman" w:cs="Times New Roman"/>
+                <w:color w:val="000000"/>
+              </w:rPr>
+              <w:t>hanghai</w:t>
+            </w:r>
+            <w:proofErr w:type="spellEnd"/>
           </w:p>
         </w:tc>
       </w:tr>
@@ -31104,6 +31248,22 @@
                 <w:color w:val="000000"/>
               </w:rPr>
             </w:pPr>
+            <w:proofErr w:type="spellStart"/>
+            <w:r>
+              <w:rPr>
+                <w:rFonts w:ascii="Times New Roman" w:hAnsi="Times New Roman" w:cs="Times New Roman"/>
+                <w:color w:val="000000"/>
+              </w:rPr>
+              <w:t>Made</w:t>
+            </w:r>
+            <w:proofErr w:type="spellEnd"/>
+            <w:r>
+              <w:rPr>
+                <w:rFonts w:ascii="Times New Roman" w:hAnsi="Times New Roman" w:cs="Times New Roman"/>
+                <w:color w:val="000000"/>
+              </w:rPr>
+              <w:t xml:space="preserve"> in China</w:t>
+            </w:r>
           </w:p>
         </w:tc>
       </w:tr>
@@ -31681,6 +31841,13 @@
                 <w:color w:val="000000"/>
               </w:rPr>
             </w:pPr>
+            <w:r>
+              <w:rPr>
+                <w:rFonts w:ascii="Times New Roman" w:hAnsi="Times New Roman" w:cs="Times New Roman"/>
+                <w:color w:val="000000"/>
+              </w:rPr>
+              <w:t>Moneda china versus dólar</w:t>
+            </w:r>
           </w:p>
         </w:tc>
       </w:tr>
@@ -33595,6 +33762,13 @@
                 <w:color w:val="000000"/>
               </w:rPr>
             </w:pPr>
+            <w:r>
+              <w:rPr>
+                <w:rFonts w:ascii="Times New Roman" w:hAnsi="Times New Roman" w:cs="Times New Roman"/>
+                <w:color w:val="000000"/>
+              </w:rPr>
+              <w:t>Contaminación por desechos sólidos</w:t>
+            </w:r>
           </w:p>
         </w:tc>
       </w:tr>
@@ -34200,6 +34374,13 @@
                 <w:color w:val="000000"/>
               </w:rPr>
             </w:pPr>
+            <w:r>
+              <w:rPr>
+                <w:rFonts w:ascii="Times New Roman" w:hAnsi="Times New Roman" w:cs="Times New Roman"/>
+                <w:color w:val="000000"/>
+              </w:rPr>
+              <w:t>Agricultura vertical</w:t>
+            </w:r>
           </w:p>
         </w:tc>
       </w:tr>
@@ -35833,6 +36014,13 @@
                 <w:color w:val="000000"/>
               </w:rPr>
             </w:pPr>
+            <w:r>
+              <w:rPr>
+                <w:rFonts w:ascii="Times New Roman" w:hAnsi="Times New Roman" w:cs="Times New Roman"/>
+                <w:color w:val="000000"/>
+              </w:rPr>
+              <w:t>Agricultura alternativa</w:t>
+            </w:r>
           </w:p>
         </w:tc>
       </w:tr>
@@ -37103,6 +37291,13 @@
                 <w:color w:val="000000"/>
               </w:rPr>
             </w:pPr>
+            <w:r>
+              <w:rPr>
+                <w:rFonts w:ascii="Times New Roman" w:hAnsi="Times New Roman" w:cs="Times New Roman"/>
+                <w:color w:val="000000"/>
+              </w:rPr>
+              <w:t>Café colombiano</w:t>
+            </w:r>
           </w:p>
         </w:tc>
       </w:tr>
@@ -37722,6 +37917,13 @@
                 <w:color w:val="000000"/>
               </w:rPr>
             </w:pPr>
+            <w:r>
+              <w:rPr>
+                <w:rFonts w:ascii="Times New Roman" w:hAnsi="Times New Roman" w:cs="Times New Roman"/>
+                <w:color w:val="000000"/>
+              </w:rPr>
+              <w:t>Exportación bananera</w:t>
+            </w:r>
           </w:p>
         </w:tc>
       </w:tr>
@@ -39478,6 +39680,13 @@
                 <w:color w:val="000000"/>
               </w:rPr>
             </w:pPr>
+            <w:r>
+              <w:rPr>
+                <w:rFonts w:ascii="Times New Roman" w:hAnsi="Times New Roman" w:cs="Times New Roman"/>
+                <w:color w:val="000000"/>
+              </w:rPr>
+              <w:t>Terrenos sembrados</w:t>
+            </w:r>
           </w:p>
         </w:tc>
       </w:tr>
@@ -40039,6 +40248,13 @@
                 <w:color w:val="000000"/>
               </w:rPr>
             </w:pPr>
+            <w:r>
+              <w:rPr>
+                <w:rFonts w:ascii="Times New Roman" w:hAnsi="Times New Roman" w:cs="Times New Roman"/>
+                <w:color w:val="000000"/>
+              </w:rPr>
+              <w:t>Bogotá</w:t>
+            </w:r>
           </w:p>
         </w:tc>
       </w:tr>
@@ -41697,6 +41913,13 @@
                 <w:color w:val="000000"/>
               </w:rPr>
             </w:pPr>
+            <w:r>
+              <w:rPr>
+                <w:rFonts w:ascii="Times New Roman" w:hAnsi="Times New Roman" w:cs="Times New Roman"/>
+                <w:color w:val="000000"/>
+              </w:rPr>
+              <w:t>Torre de energía</w:t>
+            </w:r>
           </w:p>
         </w:tc>
       </w:tr>
@@ -43552,6 +43775,13 @@
                 <w:color w:val="000000"/>
               </w:rPr>
             </w:pPr>
+            <w:r>
+              <w:rPr>
+                <w:rFonts w:ascii="Times New Roman" w:hAnsi="Times New Roman" w:cs="Times New Roman"/>
+                <w:color w:val="000000"/>
+              </w:rPr>
+              <w:t>Moneda colombiana</w:t>
+            </w:r>
           </w:p>
         </w:tc>
       </w:tr>
@@ -44200,11 +44430,21 @@
           </w:tcPr>
           <w:p>
             <w:pPr>
-              <w:rPr>
-                <w:rFonts w:ascii="Times New Roman" w:hAnsi="Times New Roman" w:cs="Times New Roman"/>
-                <w:color w:val="000000"/>
-              </w:rPr>
-            </w:pPr>
+              <w:tabs>
+                <w:tab w:val="left" w:pos="4155"/>
+              </w:tabs>
+              <w:rPr>
+                <w:rFonts w:ascii="Times New Roman" w:hAnsi="Times New Roman" w:cs="Times New Roman"/>
+                <w:color w:val="000000"/>
+              </w:rPr>
+            </w:pPr>
+            <w:r>
+              <w:rPr>
+                <w:rFonts w:ascii="Times New Roman" w:hAnsi="Times New Roman" w:cs="Times New Roman"/>
+                <w:color w:val="000000"/>
+              </w:rPr>
+              <w:t>Maquinaria industrial</w:t>
+            </w:r>
           </w:p>
         </w:tc>
       </w:tr>
@@ -44854,6 +45094,15 @@
                 <w:color w:val="000000"/>
               </w:rPr>
             </w:pPr>
+            <w:r>
+              <w:rPr>
+                <w:rFonts w:ascii="Times New Roman" w:hAnsi="Times New Roman" w:cs="Times New Roman"/>
+                <w:color w:val="000000"/>
+              </w:rPr>
+              <w:t>Cultivos</w:t>
+            </w:r>
+            <w:bookmarkStart w:id="0" w:name="_GoBack"/>
+            <w:bookmarkEnd w:id="0"/>
           </w:p>
         </w:tc>
       </w:tr>
@@ -50415,7 +50664,7 @@
 </file>
 
 <file path=customXml/itemProps1.xml><?xml version="1.0" encoding="utf-8"?>
-<ds:datastoreItem xmlns:ds="http://schemas.openxmlformats.org/officeDocument/2006/customXml" ds:itemID="{4FA10649-A718-43C0-A70C-B9F9AA6F20CD}">
+<ds:datastoreItem xmlns:ds="http://schemas.openxmlformats.org/officeDocument/2006/customXml" ds:itemID="{97A0076D-F9DA-4262-9A15-974A5BB04ED6}">
   <ds:schemaRefs>
     <ds:schemaRef ds:uri="http://schemas.openxmlformats.org/officeDocument/2006/bibliography"/>
   </ds:schemaRefs>

</xml_diff>